<commit_message>
CIV-13068 Update templates to the actual format
</commit_message>
<xml_diff>
--- a/docker/docmosis/templates/CV-UNS-STD-ENG-01380_13066.docx
+++ b/docker/docmosis/templates/CV-UNS-STD-ENG-01380_13066.docx
@@ -494,7 +494,7 @@
               </wp:inline>
             </w:drawing>
           </mc:Choice>
-          <mc:Fallback xmlns:w16du="http://schemas.microsoft.com/office/word/2023/wordml/word16du" xmlns:arto="http://schemas.microsoft.com/office/word/2006/arto" xmlns:a="http://schemas.openxmlformats.org/drawingml/2006/main" xmlns:pic="http://schemas.openxmlformats.org/drawingml/2006/picture">
+          <mc:Fallback xmlns:pic="http://schemas.openxmlformats.org/drawingml/2006/picture" xmlns:a="http://schemas.openxmlformats.org/drawingml/2006/main" xmlns:arto="http://schemas.microsoft.com/office/word/2006/arto" xmlns:w16du="http://schemas.microsoft.com/office/word/2023/wordml/word16du">
             <w:pict w14:anchorId="54704FB3">
               <v:group id="Group 2791" style="width:467.95pt;height:68.75pt;mso-position-horizontal-relative:char;mso-position-vertical-relative:line" coordsize="59429,8731" o:spid="_x0000_s1026" w14:anchorId="5797EDF8" o:gfxdata="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">
                 <v:shapetype id="_x0000_t75" coordsize="21600,21600" filled="f" stroked="f" o:spt="75" o:preferrelative="t" path="m@4@5l@4@11@9@11@9@5xe">
@@ -1099,7 +1099,7 @@
               </wp:inline>
             </w:drawing>
           </mc:Choice>
-          <mc:Fallback xmlns:w16du="http://schemas.microsoft.com/office/word/2023/wordml/word16du" xmlns:arto="http://schemas.microsoft.com/office/word/2006/arto" xmlns:a="http://schemas.openxmlformats.org/drawingml/2006/main" xmlns:pic="http://schemas.openxmlformats.org/drawingml/2006/picture">
+          <mc:Fallback xmlns:pic="http://schemas.openxmlformats.org/drawingml/2006/picture" xmlns:a="http://schemas.openxmlformats.org/drawingml/2006/main" xmlns:arto="http://schemas.microsoft.com/office/word/2006/arto" xmlns:w16du="http://schemas.microsoft.com/office/word/2023/wordml/word16du">
             <w:pict w14:anchorId="2F5695A1">
               <v:group id="Group 2792" style="width:467.95pt;height:.75pt;mso-position-horizontal-relative:char;mso-position-vertical-relative:line" coordsize="59429,95" o:spid="_x0000_s1026" w14:anchorId="14BA9070" o:gfxdata="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">
                 <v:shape id="Shape 91" style="position:absolute;width:59429;height:0;visibility:visible;mso-wrap-style:square;v-text-anchor:top" coordsize="5942965,0" o:spid="_x0000_s1027" filled="f" path="m5942965,l,e" o:gfxdata="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">
@@ -2571,7 +2571,6 @@
       <w:r>
         <w:rPr>
           <w:rFonts w:ascii="Arial" w:hAnsi="Arial" w:cs="Arial"/>
-          <w:bCs/>
         </w:rPr>
         <w:t>&lt;&lt;sdoR2WitnessesOfFact.sdoStatementOfWitness&gt;&gt;</w:t>
       </w:r>
@@ -2580,16 +2579,15 @@
       <w:pPr>
         <w:rPr>
           <w:rFonts w:ascii="Arial" w:hAnsi="Arial" w:cs="Arial"/>
-          <w:bCs/>
-        </w:rPr>
-      </w:pPr>
-      <w:r>
-        <w:rPr>
-          <w:rFonts w:ascii="Arial" w:hAnsi="Arial" w:cs="Arial"/>
-          <w:bCs/>
+        </w:rPr>
+      </w:pPr>
+      <w:r>
+        <w:rPr>
+          <w:rFonts w:ascii="Arial" w:hAnsi="Arial" w:cs="Arial"/>
         </w:rPr>
         <w:t>&lt;&lt;cs_{</w:t>
       </w:r>
+      <w:bookmarkStart w:id="2" w:name="_Hlk163832020"/>
       <w:r>
         <w:rPr>
           <w:rFonts w:ascii="Arial" w:hAnsi="Arial" w:cs="Arial"/>
@@ -2622,27 +2620,12 @@
         </w:rPr>
         <w:t>Yes’</w:t>
       </w:r>
-      <w:r>
-        <w:rPr>
-          <w:rFonts w:ascii="Arial" w:hAnsi="Arial" w:cs="Arial"/>
-          <w:bCs/>
+      <w:bookmarkEnd w:id="2"/>
+      <w:r>
+        <w:rPr>
+          <w:rFonts w:ascii="Arial" w:hAnsi="Arial" w:cs="Arial"/>
         </w:rPr>
         <w:t>}&gt;&gt;</w:t>
-      </w:r>
-    </w:p>
-    <w:p>
-      <w:pPr>
-        <w:rPr>
-          <w:rFonts w:ascii="Arial" w:hAnsi="Arial" w:cs="Arial"/>
-          <w:bCs/>
-        </w:rPr>
-      </w:pPr>
-      <w:r>
-        <w:rPr>
-          <w:rFonts w:ascii="Arial" w:hAnsi="Arial" w:cs="Arial"/>
-          <w:bCs/>
-        </w:rPr>
-        <w:t>Restrict number of witnesses</w:t>
       </w:r>
     </w:p>
     <w:p>
@@ -2654,21 +2637,30 @@
         </w:numPr>
         <w:rPr>
           <w:rFonts w:ascii="Arial" w:hAnsi="Arial" w:cs="Arial"/>
-          <w:bCs/>
-        </w:rPr>
-      </w:pPr>
-      <w:r>
-        <w:rPr>
-          <w:rFonts w:ascii="Arial" w:hAnsi="Arial" w:cs="Arial"/>
-          <w:bCs/>
-        </w:rPr>
-        <w:t>Number of witnesses (Claimant): &lt;&lt;sdoR2WitnessesOfFact.sdoR</w:t>
+        </w:rPr>
+      </w:pPr>
+      <w:r>
+        <w:rPr>
+          <w:rFonts w:ascii="Arial" w:hAnsi="Arial" w:cs="Arial"/>
+        </w:rPr>
+        <w:t>The claimant will be limited to</w:t>
+      </w:r>
+      <w:r>
+        <w:rPr>
+          <w:rFonts w:ascii="Arial" w:hAnsi="Arial" w:cs="Arial"/>
+        </w:rPr>
+        <w:t xml:space="preserve"> </w:t>
+      </w:r>
+      <w:r>
+        <w:rPr>
+          <w:rFonts w:ascii="Arial" w:hAnsi="Arial" w:cs="Arial"/>
+        </w:rPr>
+        <w:t>&lt;&lt;sdoR2WitnessesOfFact.sdoR</w:t>
       </w:r>
       <w:proofErr w:type="gramStart"/>
       <w:r>
         <w:rPr>
           <w:rFonts w:ascii="Arial" w:hAnsi="Arial" w:cs="Arial"/>
-          <w:bCs/>
         </w:rPr>
         <w:t>2RestrictWitness.restrictNoOfWitnessDetails.noOfWitnessClaimant</w:t>
       </w:r>
@@ -2676,9 +2668,130 @@
       <w:r>
         <w:rPr>
           <w:rFonts w:ascii="Arial" w:hAnsi="Arial" w:cs="Arial"/>
-          <w:bCs/>
         </w:rPr>
         <w:t>&gt;&gt;</w:t>
+      </w:r>
+      <w:r>
+        <w:t xml:space="preserve"> </w:t>
+      </w:r>
+      <w:r>
+        <w:rPr>
+          <w:rFonts w:ascii="Arial" w:hAnsi="Arial" w:cs="Arial"/>
+        </w:rPr>
+        <w:t>witnesses and the defendant will be limited to</w:t>
+      </w:r>
+      <w:r>
+        <w:rPr>
+          <w:rFonts w:ascii="Arial" w:hAnsi="Arial" w:cs="Arial"/>
+        </w:rPr>
+        <w:t xml:space="preserve"> </w:t>
+      </w:r>
+      <w:r>
+        <w:rPr>
+          <w:rFonts w:ascii="Arial" w:hAnsi="Arial" w:cs="Arial"/>
+        </w:rPr>
+        <w:t>&lt;&lt;sdoR2WitnessesOfFact.sdoR2RestrictWitness.restrictNoOfWitnessDetails.noOfWitnessDefendant&gt;&gt;</w:t>
+      </w:r>
+      <w:r>
+        <w:rPr>
+          <w:rFonts w:ascii="Arial" w:hAnsi="Arial" w:cs="Arial"/>
+          <w:bCs/>
+        </w:rPr>
+        <w:t xml:space="preserve"> </w:t>
+      </w:r>
+      <w:r>
+        <w:rPr>
+          <w:rFonts w:ascii="Arial" w:hAnsi="Arial" w:cs="Arial"/>
+          <w:bCs/>
+        </w:rPr>
+        <w:t>witnesses.</w:t>
+      </w:r>
+      <w:r>
+        <w:rPr>
+          <w:rFonts w:ascii="Arial" w:hAnsi="Arial" w:cs="Arial"/>
+          <w:bCs/>
+        </w:rPr>
+        <w:t xml:space="preserve"> </w:t>
+      </w:r>
+      <w:r>
+        <w:rPr>
+          <w:rFonts w:ascii="Arial" w:hAnsi="Arial" w:cs="Arial"/>
+        </w:rPr>
+        <w:t>&lt;&lt;sdoR2WitnessesOfFact.sdoR</w:t>
+      </w:r>
+      <w:proofErr w:type="gramStart"/>
+      <w:r>
+        <w:rPr>
+          <w:rFonts w:ascii="Arial" w:hAnsi="Arial" w:cs="Arial"/>
+        </w:rPr>
+        <w:t>2RestrictWitness.restrictNoOfWitnessDetails.partyIsCountedAsWitnessTxt</w:t>
+      </w:r>
+      <w:proofErr w:type="gramEnd"/>
+      <w:r>
+        <w:rPr>
+          <w:rFonts w:ascii="Arial" w:hAnsi="Arial" w:cs="Arial"/>
+        </w:rPr>
+        <w:t>&gt;&gt;</w:t>
+      </w:r>
+    </w:p>
+    <w:p>
+      <w:pPr>
+        <w:rPr>
+          <w:rFonts w:ascii="Arial" w:hAnsi="Arial" w:cs="Arial"/>
+        </w:rPr>
+      </w:pPr>
+      <w:r>
+        <w:rPr>
+          <w:rFonts w:ascii="Arial" w:hAnsi="Arial" w:cs="Arial"/>
+        </w:rPr>
+        <w:t>&lt;&lt;es_&gt;&gt;</w:t>
+      </w:r>
+    </w:p>
+    <w:p>
+      <w:pPr>
+        <w:rPr>
+          <w:rFonts w:ascii="Arial" w:hAnsi="Arial" w:cs="Arial"/>
+        </w:rPr>
+      </w:pPr>
+      <w:r>
+        <w:rPr>
+          <w:rFonts w:ascii="Arial" w:hAnsi="Arial" w:cs="Arial"/>
+        </w:rPr>
+        <w:t>&lt;&lt;cs_{</w:t>
+      </w:r>
+      <w:bookmarkStart w:id="3" w:name="_Hlk163831990"/>
+      <w:proofErr w:type="gramStart"/>
+      <w:r>
+        <w:rPr>
+          <w:rFonts w:ascii="Arial" w:hAnsi="Arial" w:cs="Arial"/>
+        </w:rPr>
+        <w:t>sdoR2WitnessesOfFact.sdoRestrictPages.</w:t>
+      </w:r>
+      <w:r>
+        <w:rPr>
+          <w:rFonts w:ascii="Arial" w:hAnsi="Arial" w:cs="Arial"/>
+        </w:rPr>
+        <w:t>isRestrictPages</w:t>
+      </w:r>
+      <w:proofErr w:type="gramEnd"/>
+      <w:r>
+        <w:rPr>
+          <w:rFonts w:ascii="Arial" w:hAnsi="Arial" w:cs="Arial"/>
+        </w:rPr>
+        <w:t>=</w:t>
+      </w:r>
+      <w:r>
+        <w:rPr>
+          <w:rFonts w:ascii="Arial" w:hAnsi="Arial" w:cs="Arial"/>
+        </w:rPr>
+        <w:t>‘Yes’</w:t>
+      </w:r>
+      <w:bookmarkEnd w:id="3"/>
+      <w:r>
+        <w:rPr>
+          <w:rFonts w:ascii="Arial" w:hAnsi="Arial" w:cs="Arial"/>
+        </w:rPr>
+        <w:t>}&gt;&gt;</w:t>
       </w:r>
     </w:p>
     <w:p>
@@ -2690,31 +2803,58 @@
         </w:numPr>
         <w:rPr>
           <w:rFonts w:ascii="Arial" w:hAnsi="Arial" w:cs="Arial"/>
-          <w:bCs/>
-        </w:rPr>
-      </w:pPr>
-      <w:r>
-        <w:rPr>
-          <w:rFonts w:ascii="Arial" w:hAnsi="Arial" w:cs="Arial"/>
-          <w:bCs/>
-        </w:rPr>
-        <w:t>Number of witnesses (Defendant): &lt;&lt;sdoR2WitnessesOfFact.sdoR</w:t>
-      </w:r>
+        </w:rPr>
+      </w:pPr>
       <w:proofErr w:type="gramStart"/>
       <w:r>
         <w:rPr>
           <w:rFonts w:ascii="Arial" w:hAnsi="Arial" w:cs="Arial"/>
-          <w:bCs/>
-        </w:rPr>
-        <w:t>2RestrictWitness.restrictNoOfWitnessDetails.noOfWitnessDefendant</w:t>
+        </w:rPr>
+        <w:t>&lt;&lt;sdoR2WitnessesOfFact.sdoRestrictPages.restrictNoOfPagesDetails.witnessShouldNotMoreThanTxt</w:t>
       </w:r>
       <w:proofErr w:type="gramEnd"/>
       <w:r>
         <w:rPr>
           <w:rFonts w:ascii="Arial" w:hAnsi="Arial" w:cs="Arial"/>
-          <w:bCs/>
         </w:rPr>
         <w:t>&gt;&gt;</w:t>
+      </w:r>
+      <w:r>
+        <w:rPr>
+          <w:rFonts w:ascii="Arial" w:hAnsi="Arial" w:cs="Arial"/>
+        </w:rPr>
+        <w:t xml:space="preserve"> </w:t>
+      </w:r>
+      <w:r>
+        <w:rPr>
+          <w:rFonts w:ascii="Arial" w:hAnsi="Arial" w:cs="Arial"/>
+        </w:rPr>
+        <w:t>&lt;&lt;sdoR2WitnessesOfFact.sdoRestrictPages.restrictNoOfPagesDetails.noOfPages&gt;</w:t>
+      </w:r>
+      <w:r>
+        <w:rPr>
+          <w:rFonts w:ascii="Arial" w:hAnsi="Arial" w:cs="Arial"/>
+        </w:rPr>
+        <w:t xml:space="preserve">&gt; </w:t>
+      </w:r>
+      <w:r>
+        <w:rPr>
+          <w:rFonts w:ascii="Arial" w:hAnsi="Arial" w:cs="Arial"/>
+        </w:rPr>
+        <w:t>&lt;&lt;sdoR2WitnessesOfFact.sdoRestrictPages.restrictNoOfPagesDetails.fontDetails&gt;&gt;</w:t>
+      </w:r>
+    </w:p>
+    <w:p>
+      <w:pPr>
+        <w:rPr>
+          <w:rFonts w:ascii="Arial" w:hAnsi="Arial" w:cs="Arial"/>
+        </w:rPr>
+      </w:pPr>
+      <w:r>
+        <w:rPr>
+          <w:rFonts w:ascii="Arial" w:hAnsi="Arial" w:cs="Arial"/>
+        </w:rPr>
+        <w:t>&lt;&lt;es_&gt;&gt;</w:t>
       </w:r>
     </w:p>
     <w:p>
@@ -2726,109 +2866,75 @@
         </w:numPr>
         <w:rPr>
           <w:rFonts w:ascii="Arial" w:hAnsi="Arial" w:cs="Arial"/>
-          <w:bCs/>
-        </w:rPr>
-      </w:pPr>
-      <w:r>
-        <w:rPr>
-          <w:rFonts w:ascii="Arial" w:hAnsi="Arial" w:cs="Arial"/>
-          <w:bCs/>
-        </w:rPr>
-        <w:t>&lt;&lt;sdoR2WitnessesOfFact.sdoR</w:t>
+        </w:rPr>
+      </w:pPr>
+      <w:r>
+        <w:rPr>
+          <w:rFonts w:ascii="Arial" w:hAnsi="Arial" w:cs="Arial"/>
+        </w:rPr>
+        <w:t>&lt;&lt;sdoR2WitnessesOfFact.sdoWitnessDeadline&gt;&gt;</w:t>
+      </w:r>
+      <w:r>
+        <w:rPr>
+          <w:rFonts w:ascii="Arial" w:hAnsi="Arial" w:cs="Arial"/>
+        </w:rPr>
+        <w:t xml:space="preserve"> </w:t>
+      </w:r>
+      <w:r>
+        <w:rPr>
+          <w:rFonts w:ascii="Arial" w:hAnsi="Arial" w:cs="Arial"/>
+        </w:rPr>
+        <w:t>&lt;</w:t>
       </w:r>
       <w:proofErr w:type="gramStart"/>
       <w:r>
         <w:rPr>
           <w:rFonts w:ascii="Arial" w:hAnsi="Arial" w:cs="Arial"/>
-          <w:bCs/>
-        </w:rPr>
-        <w:t>2RestrictWitness.restrictNoOfWitnessDetails.partyIsCountedAsWitnessTxt</w:t>
-      </w:r>
+        </w:rPr>
+        <w:t>&lt;{</w:t>
+      </w:r>
+      <w:proofErr w:type="spellStart"/>
       <w:proofErr w:type="gramEnd"/>
       <w:r>
         <w:rPr>
           <w:rFonts w:ascii="Arial" w:hAnsi="Arial" w:cs="Arial"/>
-          <w:bCs/>
-        </w:rPr>
-        <w:t>&gt;&gt;</w:t>
-      </w:r>
-    </w:p>
-    <w:p>
-      <w:pPr>
-        <w:rPr>
-          <w:rFonts w:ascii="Arial" w:hAnsi="Arial" w:cs="Arial"/>
-          <w:bCs/>
-        </w:rPr>
-      </w:pPr>
-      <w:r>
-        <w:rPr>
-          <w:rFonts w:ascii="Arial" w:hAnsi="Arial" w:cs="Arial"/>
-          <w:bCs/>
-        </w:rPr>
-        <w:t>&lt;&lt;es_&gt;&gt;</w:t>
-      </w:r>
-    </w:p>
-    <w:p>
-      <w:pPr>
-        <w:rPr>
-          <w:rFonts w:ascii="Arial" w:hAnsi="Arial" w:cs="Arial"/>
-          <w:bCs/>
-        </w:rPr>
-      </w:pPr>
-      <w:r>
-        <w:rPr>
-          <w:rFonts w:ascii="Arial" w:hAnsi="Arial" w:cs="Arial"/>
-          <w:bCs/>
-        </w:rPr>
-        <w:t>&lt;&lt;cs_{</w:t>
-      </w:r>
-      <w:proofErr w:type="gramStart"/>
-      <w:r>
-        <w:rPr>
-          <w:rFonts w:ascii="Arial" w:hAnsi="Arial" w:cs="Arial"/>
-        </w:rPr>
-        <w:t>sdoR2WitnessesOfFact.sdoRestrictPages.</w:t>
-      </w:r>
-      <w:r>
-        <w:rPr>
-          <w:rFonts w:ascii="Arial" w:hAnsi="Arial" w:cs="Arial"/>
-        </w:rPr>
-        <w:t>isRestrictPages</w:t>
-      </w:r>
-      <w:proofErr w:type="gramEnd"/>
-      <w:r>
-        <w:rPr>
-          <w:rFonts w:ascii="Arial" w:hAnsi="Arial" w:cs="Arial"/>
-        </w:rPr>
-        <w:t>=</w:t>
-      </w:r>
-      <w:r>
-        <w:rPr>
-          <w:rFonts w:ascii="Arial" w:hAnsi="Arial" w:cs="Arial"/>
-        </w:rPr>
-        <w:t>‘Yes’</w:t>
-      </w:r>
-      <w:r>
-        <w:rPr>
-          <w:rFonts w:ascii="Arial" w:hAnsi="Arial" w:cs="Arial"/>
-          <w:bCs/>
-        </w:rPr>
-        <w:t>}&gt;&gt;</w:t>
-      </w:r>
-    </w:p>
-    <w:p>
-      <w:pPr>
-        <w:rPr>
-          <w:rFonts w:ascii="Arial" w:hAnsi="Arial" w:cs="Arial"/>
-          <w:bCs/>
-        </w:rPr>
-      </w:pPr>
-      <w:r>
-        <w:rPr>
-          <w:rFonts w:ascii="Arial" w:hAnsi="Arial" w:cs="Arial"/>
-          <w:bCs/>
-        </w:rPr>
-        <w:t>Restrict number of pages</w:t>
+        </w:rPr>
+        <w:t>dateFormat</w:t>
+      </w:r>
+      <w:proofErr w:type="spellEnd"/>
+      <w:r>
+        <w:rPr>
+          <w:rFonts w:ascii="Arial" w:hAnsi="Arial" w:cs="Arial"/>
+        </w:rPr>
+        <w:t xml:space="preserve">(sdoR2WitnessesOfFact.sdoWitnessDeadlineDate, ‘dd MMMM </w:t>
+      </w:r>
+      <w:proofErr w:type="spellStart"/>
+      <w:r>
+        <w:rPr>
+          <w:rFonts w:ascii="Arial" w:hAnsi="Arial" w:cs="Arial"/>
+        </w:rPr>
+        <w:t>yyyy</w:t>
+      </w:r>
+      <w:proofErr w:type="spellEnd"/>
+      <w:r>
+        <w:rPr>
+          <w:rFonts w:ascii="Arial" w:hAnsi="Arial" w:cs="Arial"/>
+        </w:rPr>
+        <w:t>’, ‘</w:t>
+      </w:r>
+      <w:proofErr w:type="spellStart"/>
+      <w:r>
+        <w:rPr>
+          <w:rFonts w:ascii="Arial" w:hAnsi="Arial" w:cs="Arial"/>
+        </w:rPr>
+        <w:t>yyyy</w:t>
+      </w:r>
+      <w:proofErr w:type="spellEnd"/>
+      <w:r>
+        <w:rPr>
+          <w:rFonts w:ascii="Arial" w:hAnsi="Arial" w:cs="Arial"/>
+        </w:rPr>
+        <w:t>-MM-dd’)}&gt;&gt;.</w:t>
       </w:r>
     </w:p>
     <w:p>
@@ -2840,31 +2946,74 @@
         </w:numPr>
         <w:rPr>
           <w:rFonts w:ascii="Arial" w:hAnsi="Arial" w:cs="Arial"/>
-          <w:bCs/>
-        </w:rPr>
-      </w:pPr>
-      <w:r>
-        <w:rPr>
-          <w:rFonts w:ascii="Arial" w:hAnsi="Arial" w:cs="Arial"/>
-          <w:bCs/>
-        </w:rPr>
-        <w:t xml:space="preserve">Each witness statement should be no more than: </w:t>
-      </w:r>
-      <w:proofErr w:type="gramStart"/>
-      <w:r>
-        <w:rPr>
-          <w:rFonts w:ascii="Arial" w:hAnsi="Arial" w:cs="Arial"/>
-          <w:bCs/>
-        </w:rPr>
-        <w:t>&lt;&lt;sdoR2WitnessesOfFact.sdoRestrictPages.restrictNoOfPagesDetails.witnessShouldNotMoreThanTxt</w:t>
-      </w:r>
-      <w:proofErr w:type="gramEnd"/>
-      <w:r>
-        <w:rPr>
-          <w:rFonts w:ascii="Arial" w:hAnsi="Arial" w:cs="Arial"/>
-          <w:bCs/>
-        </w:rPr>
-        <w:t>&gt;&gt;</w:t>
+        </w:rPr>
+      </w:pPr>
+      <w:r>
+        <w:rPr>
+          <w:rFonts w:ascii="Arial" w:hAnsi="Arial" w:cs="Arial"/>
+        </w:rPr>
+        <w:t>&lt;&lt;sdoR2WitnessesOfFact.sdoWitnessDeadlineText&gt;&gt;</w:t>
+      </w:r>
+    </w:p>
+    <w:p>
+      <w:pPr>
+        <w:rPr>
+          <w:rFonts w:ascii="Arial" w:hAnsi="Arial" w:cs="Arial"/>
+          <w:bCs/>
+        </w:rPr>
+      </w:pPr>
+      <w:r>
+        <w:rPr>
+          <w:rFonts w:ascii="Arial" w:hAnsi="Arial" w:cs="Arial"/>
+          <w:bCs/>
+        </w:rPr>
+        <w:t>&lt;&lt;es_&gt;&gt;</w:t>
+      </w:r>
+    </w:p>
+    <w:p>
+      <w:pPr>
+        <w:rPr>
+          <w:rFonts w:ascii="Arial" w:hAnsi="Arial" w:cs="Arial"/>
+          <w:bCs/>
+        </w:rPr>
+      </w:pPr>
+      <w:r>
+        <w:rPr>
+          <w:rFonts w:ascii="Arial" w:hAnsi="Arial" w:cs="Arial"/>
+          <w:bCs/>
+        </w:rPr>
+        <w:t>&lt;&lt;cs_{</w:t>
+      </w:r>
+      <w:proofErr w:type="spellStart"/>
+      <w:r>
+        <w:rPr>
+          <w:rFonts w:ascii="Arial" w:hAnsi="Arial" w:cs="Arial"/>
+          <w:lang w:val="en-US"/>
+        </w:rPr>
+        <w:t>fastTrackSchedulesOfLossToggle</w:t>
+      </w:r>
+      <w:proofErr w:type="spellEnd"/>
+      <w:r>
+        <w:rPr>
+          <w:rFonts w:ascii="Arial" w:hAnsi="Arial" w:cs="Arial"/>
+          <w:lang w:val="en-US"/>
+        </w:rPr>
+        <w:t>=true}&gt;&gt;</w:t>
+      </w:r>
+    </w:p>
+    <w:p>
+      <w:pPr>
+        <w:rPr>
+          <w:rFonts w:ascii="Arial" w:hAnsi="Arial" w:cs="Arial"/>
+          <w:bCs/>
+        </w:rPr>
+      </w:pPr>
+      <w:r>
+        <w:rPr>
+          <w:rFonts w:ascii="Arial" w:hAnsi="Arial" w:cs="Arial"/>
+          <w:b/>
+        </w:rPr>
+        <w:t>Schedules or counter-schedules of loss</w:t>
       </w:r>
     </w:p>
     <w:p>
@@ -2882,69 +3031,149 @@
       <w:r>
         <w:rPr>
           <w:rFonts w:ascii="Arial" w:hAnsi="Arial" w:cs="Arial"/>
-          <w:bCs/>
-        </w:rPr>
-        <w:t xml:space="preserve">Number of pages: </w:t>
+        </w:rPr>
+        <w:t>&lt;&lt;</w:t>
+      </w:r>
+      <w:r>
+        <w:rPr>
+          <w:rFonts w:ascii="Arial" w:hAnsi="Arial" w:cs="Arial"/>
+          <w:lang w:val="en-US"/>
+        </w:rPr>
+        <w:t>fastTrackSchedulesOfLoss.input1</w:t>
+      </w:r>
+      <w:r>
+        <w:rPr>
+          <w:rFonts w:ascii="Arial" w:hAnsi="Arial" w:cs="Arial"/>
+        </w:rPr>
+        <w:t>&gt;&gt;</w:t>
+      </w:r>
+      <w:r>
+        <w:rPr>
+          <w:rFonts w:ascii="Arial" w:hAnsi="Arial" w:cs="Arial"/>
+        </w:rPr>
+        <w:t xml:space="preserve"> </w:t>
+      </w:r>
+      <w:r>
+        <w:rPr>
+          <w:rFonts w:ascii="Arial" w:hAnsi="Arial" w:cs="Arial"/>
+          <w:b/>
+          <w:bCs/>
+        </w:rPr>
+        <w:t>&lt;</w:t>
       </w:r>
       <w:proofErr w:type="gramStart"/>
       <w:r>
         <w:rPr>
           <w:rFonts w:ascii="Arial" w:hAnsi="Arial" w:cs="Arial"/>
-          <w:bCs/>
-        </w:rPr>
-        <w:t>&lt;&lt;sdoR2WitnessesOfFact.sdoRestrictPages.restrictNoOfPagesDetails.noOfPages</w:t>
-      </w:r>
+          <w:b/>
+          <w:bCs/>
+        </w:rPr>
+        <w:t>&lt;</w:t>
+      </w:r>
+      <w:r>
+        <w:rPr>
+          <w:rFonts w:ascii="Arial" w:eastAsia="Arial" w:hAnsi="Arial" w:cs="Arial"/>
+          <w:bCs/>
+        </w:rPr>
+        <w:t>{</w:t>
+      </w:r>
+      <w:proofErr w:type="spellStart"/>
       <w:proofErr w:type="gramEnd"/>
       <w:r>
         <w:rPr>
-          <w:rFonts w:ascii="Arial" w:hAnsi="Arial" w:cs="Arial"/>
-          <w:bCs/>
-        </w:rPr>
-        <w:t>&gt;</w:t>
-      </w:r>
-      <w:r>
-        <w:rPr>
-          <w:rFonts w:ascii="Arial" w:hAnsi="Arial" w:cs="Arial"/>
-          <w:bCs/>
-        </w:rPr>
-        <w:t>&gt;</w:t>
-      </w:r>
-      <w:r>
-        <w:rPr>
-          <w:rFonts w:ascii="Arial" w:hAnsi="Arial" w:cs="Arial"/>
-          <w:bCs/>
-        </w:rPr>
-        <w:t xml:space="preserve"> &lt;&lt;sdoR2WitnessesOfFact.sdoRestrictPages.restrictNoOfPagesDetails.fontDetails&gt;&gt;</w:t>
-      </w:r>
-    </w:p>
-    <w:p>
-      <w:pPr>
-        <w:rPr>
-          <w:rFonts w:ascii="Arial" w:hAnsi="Arial" w:cs="Arial"/>
-          <w:bCs/>
-        </w:rPr>
-      </w:pPr>
-      <w:r>
-        <w:rPr>
-          <w:rFonts w:ascii="Arial" w:hAnsi="Arial" w:cs="Arial"/>
-          <w:bCs/>
-        </w:rPr>
-        <w:t>&lt;&lt;es_&gt;&gt;</w:t>
-      </w:r>
-    </w:p>
-    <w:p>
-      <w:pPr>
-        <w:rPr>
-          <w:rFonts w:ascii="Arial" w:hAnsi="Arial" w:cs="Arial"/>
-          <w:bCs/>
-        </w:rPr>
-      </w:pPr>
-      <w:r>
-        <w:rPr>
-          <w:rFonts w:ascii="Arial" w:hAnsi="Arial" w:cs="Arial"/>
-          <w:bCs/>
-        </w:rPr>
-        <w:t>Deadline</w:t>
+          <w:rFonts w:ascii="Arial" w:eastAsia="Arial" w:hAnsi="Arial" w:cs="Arial"/>
+          <w:bCs/>
+        </w:rPr>
+        <w:t>dateFormat</w:t>
+      </w:r>
+      <w:proofErr w:type="spellEnd"/>
+      <w:r>
+        <w:rPr>
+          <w:rFonts w:ascii="Arial" w:eastAsia="Arial" w:hAnsi="Arial" w:cs="Arial"/>
+          <w:bCs/>
+        </w:rPr>
+        <w:t>(</w:t>
+      </w:r>
+      <w:r>
+        <w:rPr>
+          <w:rFonts w:ascii="Arial" w:hAnsi="Arial" w:cs="Arial"/>
+          <w:lang w:val="en-US"/>
+        </w:rPr>
+        <w:t>fastTrackSchedulesOfLoss.</w:t>
+      </w:r>
+      <w:r>
+        <w:rPr>
+          <w:rFonts w:ascii="Arial" w:hAnsi="Arial" w:cs="Arial"/>
+          <w:lang w:val="en-US"/>
+        </w:rPr>
+        <w:t>date1</w:t>
+      </w:r>
+      <w:r>
+        <w:rPr>
+          <w:rFonts w:ascii="Arial" w:eastAsia="Arial" w:hAnsi="Arial" w:cs="Arial"/>
+          <w:bCs/>
+        </w:rPr>
+        <w:t xml:space="preserve">, ‘dd MMMM </w:t>
+      </w:r>
+      <w:proofErr w:type="spellStart"/>
+      <w:r>
+        <w:rPr>
+          <w:rFonts w:ascii="Arial" w:eastAsia="Arial" w:hAnsi="Arial" w:cs="Arial"/>
+          <w:bCs/>
+        </w:rPr>
+        <w:t>yyyy</w:t>
+      </w:r>
+      <w:proofErr w:type="spellEnd"/>
+      <w:r>
+        <w:rPr>
+          <w:rFonts w:ascii="Arial" w:eastAsia="Arial" w:hAnsi="Arial" w:cs="Arial"/>
+          <w:bCs/>
+        </w:rPr>
+        <w:t>’, ‘</w:t>
+      </w:r>
+      <w:proofErr w:type="spellStart"/>
+      <w:r>
+        <w:rPr>
+          <w:rFonts w:ascii="Arial" w:eastAsia="Arial" w:hAnsi="Arial" w:cs="Arial"/>
+          <w:bCs/>
+        </w:rPr>
+        <w:t>yyyy</w:t>
+      </w:r>
+      <w:proofErr w:type="spellEnd"/>
+      <w:r>
+        <w:rPr>
+          <w:rFonts w:ascii="Arial" w:eastAsia="Arial" w:hAnsi="Arial" w:cs="Arial"/>
+          <w:bCs/>
+        </w:rPr>
+        <w:t>-MM-dd’</w:t>
+      </w:r>
+      <w:r>
+        <w:rPr>
+          <w:rFonts w:ascii="Arial" w:eastAsia="Arial" w:hAnsi="Arial" w:cs="Arial"/>
+          <w:bCs/>
+        </w:rPr>
+        <w:t>)</w:t>
+      </w:r>
+      <w:r>
+        <w:rPr>
+          <w:rFonts w:ascii="Arial" w:eastAsia="Arial" w:hAnsi="Arial" w:cs="Arial"/>
+          <w:bCs/>
+        </w:rPr>
+        <w:t>}</w:t>
+      </w:r>
+      <w:r>
+        <w:rPr>
+          <w:rFonts w:ascii="Arial" w:hAnsi="Arial" w:cs="Arial"/>
+          <w:b/>
+          <w:bCs/>
+        </w:rPr>
+        <w:t>&gt;&gt;</w:t>
+      </w:r>
+      <w:r>
+        <w:rPr>
+          <w:rFonts w:ascii="Arial" w:hAnsi="Arial" w:cs="Arial"/>
+        </w:rPr>
+        <w:t>.</w:t>
       </w:r>
     </w:p>
     <w:p>
@@ -2962,20 +3191,32 @@
       <w:r>
         <w:rPr>
           <w:rFonts w:ascii="Arial" w:hAnsi="Arial" w:cs="Arial"/>
-          <w:bCs/>
-        </w:rPr>
-        <w:t>&lt;&lt;sdoR2WitnessesOfFact.sdoWitnessDeadline&gt;&gt;</w:t>
-      </w:r>
-      <w:r>
-        <w:rPr>
-          <w:rFonts w:ascii="Arial" w:hAnsi="Arial" w:cs="Arial"/>
-          <w:bCs/>
+        </w:rPr>
+        <w:t>&lt;&lt;</w:t>
+      </w:r>
+      <w:r>
+        <w:rPr>
+          <w:rFonts w:ascii="Arial" w:hAnsi="Arial" w:cs="Arial"/>
+          <w:lang w:val="en-US"/>
+        </w:rPr>
+        <w:t>fastTrackSchedulesOfLoss.input2</w:t>
+      </w:r>
+      <w:r>
+        <w:rPr>
+          <w:rFonts w:ascii="Arial" w:hAnsi="Arial" w:cs="Arial"/>
+        </w:rPr>
+        <w:t>&gt;&gt;</w:t>
+      </w:r>
+      <w:r>
+        <w:rPr>
+          <w:rFonts w:ascii="Arial" w:hAnsi="Arial" w:cs="Arial"/>
         </w:rPr>
         <w:t xml:space="preserve"> </w:t>
       </w:r>
       <w:r>
         <w:rPr>
           <w:rFonts w:ascii="Arial" w:hAnsi="Arial" w:cs="Arial"/>
+          <w:b/>
           <w:bCs/>
         </w:rPr>
         <w:t>&lt;</w:t>
@@ -2984,15 +3225,23 @@
       <w:r>
         <w:rPr>
           <w:rFonts w:ascii="Arial" w:hAnsi="Arial" w:cs="Arial"/>
-          <w:bCs/>
-        </w:rPr>
-        <w:t>&lt;{</w:t>
+          <w:b/>
+          <w:bCs/>
+        </w:rPr>
+        <w:t>&lt;</w:t>
+      </w:r>
+      <w:r>
+        <w:rPr>
+          <w:rFonts w:ascii="Arial" w:eastAsia="Arial" w:hAnsi="Arial" w:cs="Arial"/>
+          <w:bCs/>
+        </w:rPr>
+        <w:t>{</w:t>
       </w:r>
       <w:proofErr w:type="spellStart"/>
       <w:proofErr w:type="gramEnd"/>
       <w:r>
         <w:rPr>
-          <w:rFonts w:ascii="Arial" w:hAnsi="Arial" w:cs="Arial"/>
+          <w:rFonts w:ascii="Arial" w:eastAsia="Arial" w:hAnsi="Arial" w:cs="Arial"/>
           <w:bCs/>
         </w:rPr>
         <w:t>dateFormat</w:t>
@@ -3000,15 +3249,36 @@
       <w:proofErr w:type="spellEnd"/>
       <w:r>
         <w:rPr>
-          <w:rFonts w:ascii="Arial" w:hAnsi="Arial" w:cs="Arial"/>
-          <w:bCs/>
-        </w:rPr>
-        <w:t xml:space="preserve">(sdoR2WitnessesOfFact.sdoWitnessDeadlineDate, ‘dd MMMM </w:t>
-      </w:r>
-      <w:proofErr w:type="spellStart"/>
-      <w:r>
-        <w:rPr>
-          <w:rFonts w:ascii="Arial" w:hAnsi="Arial" w:cs="Arial"/>
+          <w:rFonts w:ascii="Arial" w:eastAsia="Arial" w:hAnsi="Arial" w:cs="Arial"/>
+          <w:bCs/>
+        </w:rPr>
+        <w:t>(</w:t>
+      </w:r>
+      <w:r>
+        <w:rPr>
+          <w:rFonts w:ascii="Arial" w:hAnsi="Arial" w:cs="Arial"/>
+          <w:lang w:val="en-US"/>
+        </w:rPr>
+        <w:t>fastTrackSchedulesOfLoss.</w:t>
+      </w:r>
+      <w:r>
+        <w:rPr>
+          <w:rFonts w:ascii="Arial" w:hAnsi="Arial" w:cs="Arial"/>
+          <w:lang w:val="en-US"/>
+        </w:rPr>
+        <w:t>date2</w:t>
+      </w:r>
+      <w:r>
+        <w:rPr>
+          <w:rFonts w:ascii="Arial" w:eastAsia="Arial" w:hAnsi="Arial" w:cs="Arial"/>
+          <w:bCs/>
+        </w:rPr>
+        <w:t xml:space="preserve">, ‘dd MMMM </w:t>
+      </w:r>
+      <w:proofErr w:type="spellStart"/>
+      <w:r>
+        <w:rPr>
+          <w:rFonts w:ascii="Arial" w:eastAsia="Arial" w:hAnsi="Arial" w:cs="Arial"/>
           <w:bCs/>
         </w:rPr>
         <w:t>yyyy</w:t>
@@ -3016,7 +3286,7 @@
       <w:proofErr w:type="spellEnd"/>
       <w:r>
         <w:rPr>
-          <w:rFonts w:ascii="Arial" w:hAnsi="Arial" w:cs="Arial"/>
+          <w:rFonts w:ascii="Arial" w:eastAsia="Arial" w:hAnsi="Arial" w:cs="Arial"/>
           <w:bCs/>
         </w:rPr>
         <w:t>’, ‘</w:t>
@@ -3024,7 +3294,7 @@
       <w:proofErr w:type="spellStart"/>
       <w:r>
         <w:rPr>
-          <w:rFonts w:ascii="Arial" w:hAnsi="Arial" w:cs="Arial"/>
+          <w:rFonts w:ascii="Arial" w:eastAsia="Arial" w:hAnsi="Arial" w:cs="Arial"/>
           <w:bCs/>
         </w:rPr>
         <w:t>yyyy</w:t>
@@ -3032,10 +3302,38 @@
       <w:proofErr w:type="spellEnd"/>
       <w:r>
         <w:rPr>
-          <w:rFonts w:ascii="Arial" w:hAnsi="Arial" w:cs="Arial"/>
-          <w:bCs/>
-        </w:rPr>
-        <w:t>-MM-dd’)}&gt;&gt;.</w:t>
+          <w:rFonts w:ascii="Arial" w:eastAsia="Arial" w:hAnsi="Arial" w:cs="Arial"/>
+          <w:bCs/>
+        </w:rPr>
+        <w:t>-MM-dd’</w:t>
+      </w:r>
+      <w:r>
+        <w:rPr>
+          <w:rFonts w:ascii="Arial" w:eastAsia="Arial" w:hAnsi="Arial" w:cs="Arial"/>
+          <w:bCs/>
+        </w:rPr>
+        <w:t>)</w:t>
+      </w:r>
+      <w:r>
+        <w:rPr>
+          <w:rFonts w:ascii="Arial" w:eastAsia="Arial" w:hAnsi="Arial" w:cs="Arial"/>
+          <w:bCs/>
+        </w:rPr>
+        <w:t>}</w:t>
+      </w:r>
+      <w:r>
+        <w:rPr>
+          <w:rFonts w:ascii="Arial" w:hAnsi="Arial" w:cs="Arial"/>
+          <w:b/>
+          <w:bCs/>
+        </w:rPr>
+        <w:t>&gt;&gt;</w:t>
+      </w:r>
+      <w:r>
+        <w:rPr>
+          <w:rFonts w:ascii="Arial" w:hAnsi="Arial" w:cs="Arial"/>
+        </w:rPr>
+        <w:t>.</w:t>
       </w:r>
     </w:p>
     <w:p>
@@ -3047,15 +3345,26 @@
         </w:numPr>
         <w:rPr>
           <w:rFonts w:ascii="Arial" w:hAnsi="Arial" w:cs="Arial"/>
-          <w:bCs/>
-        </w:rPr>
-      </w:pPr>
-      <w:r>
-        <w:rPr>
-          <w:rFonts w:ascii="Arial" w:hAnsi="Arial" w:cs="Arial"/>
-          <w:bCs/>
-        </w:rPr>
-        <w:t>&lt;&lt;sdoR2WitnessesOfFact.sdoWitnessDeadlineText&gt;&gt;</w:t>
+        </w:rPr>
+      </w:pPr>
+      <w:r>
+        <w:rPr>
+          <w:rFonts w:ascii="Arial" w:hAnsi="Arial" w:cs="Arial"/>
+        </w:rPr>
+        <w:t>&lt;&lt;</w:t>
+      </w:r>
+      <w:r>
+        <w:rPr>
+          <w:rFonts w:ascii="Arial" w:hAnsi="Arial" w:cs="Arial"/>
+          <w:lang w:val="en-US"/>
+        </w:rPr>
+        <w:t>fastTrackSchedulesOfLoss.input3</w:t>
+      </w:r>
+      <w:r>
+        <w:rPr>
+          <w:rFonts w:ascii="Arial" w:hAnsi="Arial" w:cs="Arial"/>
+        </w:rPr>
+        <w:t>&gt;&gt;</w:t>
       </w:r>
     </w:p>
     <w:p>
@@ -3093,7 +3402,7 @@
           <w:rFonts w:ascii="Arial" w:hAnsi="Arial" w:cs="Arial"/>
           <w:lang w:val="en-US"/>
         </w:rPr>
-        <w:t>fastTrackSchedulesOfLossToggle</w:t>
+        <w:t>fastTrackCostsToggle</w:t>
       </w:r>
       <w:proofErr w:type="spellEnd"/>
       <w:r>
@@ -3108,426 +3417,14 @@
       <w:pPr>
         <w:rPr>
           <w:rFonts w:ascii="Arial" w:hAnsi="Arial" w:cs="Arial"/>
-          <w:bCs/>
-        </w:rPr>
-      </w:pPr>
-      <w:r>
-        <w:rPr>
-          <w:rFonts w:ascii="Arial" w:hAnsi="Arial" w:cs="Arial"/>
-          <w:b/>
-        </w:rPr>
-        <w:t>Schedules or counter-schedules of loss</w:t>
-      </w:r>
-    </w:p>
-    <w:p>
-      <w:pPr>
-        <w:pStyle w:val="ListParagraph"/>
-        <w:numPr>
-          <w:ilvl w:val="0"/>
-          <w:numId w:val="15"/>
-        </w:numPr>
-        <w:rPr>
-          <w:rFonts w:ascii="Arial" w:hAnsi="Arial" w:cs="Arial"/>
-          <w:bCs/>
-        </w:rPr>
-      </w:pPr>
-      <w:r>
-        <w:rPr>
-          <w:rFonts w:ascii="Arial" w:hAnsi="Arial" w:cs="Arial"/>
+        </w:rPr>
+      </w:pPr>
+      <w:r>
+        <w:rPr>
+          <w:rFonts w:ascii="Arial" w:hAnsi="Arial" w:cs="Arial"/>
+          <w:b/>
         </w:rPr>
         <w:lastRenderedPageBreak/>
-        <w:t>&lt;&lt;</w:t>
-      </w:r>
-      <w:r>
-        <w:rPr>
-          <w:rFonts w:ascii="Arial" w:hAnsi="Arial" w:cs="Arial"/>
-          <w:lang w:val="en-US"/>
-        </w:rPr>
-        <w:t>fastTrackSchedulesOfLoss.input1</w:t>
-      </w:r>
-      <w:r>
-        <w:rPr>
-          <w:rFonts w:ascii="Arial" w:hAnsi="Arial" w:cs="Arial"/>
-        </w:rPr>
-        <w:t>&gt;&gt;</w:t>
-      </w:r>
-      <w:r>
-        <w:rPr>
-          <w:rFonts w:ascii="Arial" w:hAnsi="Arial" w:cs="Arial"/>
-        </w:rPr>
-        <w:t xml:space="preserve"> </w:t>
-      </w:r>
-      <w:r>
-        <w:rPr>
-          <w:rFonts w:ascii="Arial" w:hAnsi="Arial" w:cs="Arial"/>
-          <w:b/>
-          <w:bCs/>
-        </w:rPr>
-        <w:t>&lt;</w:t>
-      </w:r>
-      <w:proofErr w:type="gramStart"/>
-      <w:r>
-        <w:rPr>
-          <w:rFonts w:ascii="Arial" w:hAnsi="Arial" w:cs="Arial"/>
-          <w:b/>
-          <w:bCs/>
-        </w:rPr>
-        <w:t>&lt;</w:t>
-      </w:r>
-      <w:r>
-        <w:rPr>
-          <w:rFonts w:ascii="Arial" w:eastAsia="Arial" w:hAnsi="Arial" w:cs="Arial"/>
-          <w:bCs/>
-        </w:rPr>
-        <w:t>{</w:t>
-      </w:r>
-      <w:proofErr w:type="spellStart"/>
-      <w:proofErr w:type="gramEnd"/>
-      <w:r>
-        <w:rPr>
-          <w:rFonts w:ascii="Arial" w:eastAsia="Arial" w:hAnsi="Arial" w:cs="Arial"/>
-          <w:bCs/>
-        </w:rPr>
-        <w:t>dateFormat</w:t>
-      </w:r>
-      <w:proofErr w:type="spellEnd"/>
-      <w:r>
-        <w:rPr>
-          <w:rFonts w:ascii="Arial" w:eastAsia="Arial" w:hAnsi="Arial" w:cs="Arial"/>
-          <w:bCs/>
-        </w:rPr>
-        <w:t>(</w:t>
-      </w:r>
-      <w:r>
-        <w:rPr>
-          <w:rFonts w:ascii="Arial" w:hAnsi="Arial" w:cs="Arial"/>
-          <w:lang w:val="en-US"/>
-        </w:rPr>
-        <w:t>fastTrackSchedulesOfLoss.</w:t>
-      </w:r>
-      <w:r>
-        <w:rPr>
-          <w:rFonts w:ascii="Arial" w:hAnsi="Arial" w:cs="Arial"/>
-          <w:lang w:val="en-US"/>
-        </w:rPr>
-        <w:t>date1</w:t>
-      </w:r>
-      <w:r>
-        <w:rPr>
-          <w:rFonts w:ascii="Arial" w:eastAsia="Arial" w:hAnsi="Arial" w:cs="Arial"/>
-          <w:bCs/>
-        </w:rPr>
-        <w:t xml:space="preserve">, ‘dd MMMM </w:t>
-      </w:r>
-      <w:proofErr w:type="spellStart"/>
-      <w:r>
-        <w:rPr>
-          <w:rFonts w:ascii="Arial" w:eastAsia="Arial" w:hAnsi="Arial" w:cs="Arial"/>
-          <w:bCs/>
-        </w:rPr>
-        <w:t>yyyy</w:t>
-      </w:r>
-      <w:proofErr w:type="spellEnd"/>
-      <w:r>
-        <w:rPr>
-          <w:rFonts w:ascii="Arial" w:eastAsia="Arial" w:hAnsi="Arial" w:cs="Arial"/>
-          <w:bCs/>
-        </w:rPr>
-        <w:t>’, ‘</w:t>
-      </w:r>
-      <w:proofErr w:type="spellStart"/>
-      <w:r>
-        <w:rPr>
-          <w:rFonts w:ascii="Arial" w:eastAsia="Arial" w:hAnsi="Arial" w:cs="Arial"/>
-          <w:bCs/>
-        </w:rPr>
-        <w:t>yyyy</w:t>
-      </w:r>
-      <w:proofErr w:type="spellEnd"/>
-      <w:r>
-        <w:rPr>
-          <w:rFonts w:ascii="Arial" w:eastAsia="Arial" w:hAnsi="Arial" w:cs="Arial"/>
-          <w:bCs/>
-        </w:rPr>
-        <w:t>-MM-dd’</w:t>
-      </w:r>
-      <w:r>
-        <w:rPr>
-          <w:rFonts w:ascii="Arial" w:eastAsia="Arial" w:hAnsi="Arial" w:cs="Arial"/>
-          <w:bCs/>
-        </w:rPr>
-        <w:t>)</w:t>
-      </w:r>
-      <w:r>
-        <w:rPr>
-          <w:rFonts w:ascii="Arial" w:eastAsia="Arial" w:hAnsi="Arial" w:cs="Arial"/>
-          <w:bCs/>
-        </w:rPr>
-        <w:t>}</w:t>
-      </w:r>
-      <w:r>
-        <w:rPr>
-          <w:rFonts w:ascii="Arial" w:hAnsi="Arial" w:cs="Arial"/>
-          <w:b/>
-          <w:bCs/>
-        </w:rPr>
-        <w:t>&gt;&gt;</w:t>
-      </w:r>
-      <w:r>
-        <w:rPr>
-          <w:rFonts w:ascii="Arial" w:hAnsi="Arial" w:cs="Arial"/>
-        </w:rPr>
-        <w:t>.</w:t>
-      </w:r>
-    </w:p>
-    <w:p>
-      <w:pPr>
-        <w:pStyle w:val="ListParagraph"/>
-        <w:numPr>
-          <w:ilvl w:val="0"/>
-          <w:numId w:val="15"/>
-        </w:numPr>
-        <w:rPr>
-          <w:rFonts w:ascii="Arial" w:hAnsi="Arial" w:cs="Arial"/>
-          <w:bCs/>
-        </w:rPr>
-      </w:pPr>
-      <w:r>
-        <w:rPr>
-          <w:rFonts w:ascii="Arial" w:hAnsi="Arial" w:cs="Arial"/>
-        </w:rPr>
-        <w:t>&lt;&lt;</w:t>
-      </w:r>
-      <w:r>
-        <w:rPr>
-          <w:rFonts w:ascii="Arial" w:hAnsi="Arial" w:cs="Arial"/>
-          <w:lang w:val="en-US"/>
-        </w:rPr>
-        <w:t>fastTrackSchedulesOfLoss.input2</w:t>
-      </w:r>
-      <w:r>
-        <w:rPr>
-          <w:rFonts w:ascii="Arial" w:hAnsi="Arial" w:cs="Arial"/>
-        </w:rPr>
-        <w:t>&gt;&gt;</w:t>
-      </w:r>
-      <w:r>
-        <w:rPr>
-          <w:rFonts w:ascii="Arial" w:hAnsi="Arial" w:cs="Arial"/>
-        </w:rPr>
-        <w:t xml:space="preserve"> </w:t>
-      </w:r>
-      <w:r>
-        <w:rPr>
-          <w:rFonts w:ascii="Arial" w:hAnsi="Arial" w:cs="Arial"/>
-          <w:b/>
-          <w:bCs/>
-        </w:rPr>
-        <w:t>&lt;</w:t>
-      </w:r>
-      <w:proofErr w:type="gramStart"/>
-      <w:r>
-        <w:rPr>
-          <w:rFonts w:ascii="Arial" w:hAnsi="Arial" w:cs="Arial"/>
-          <w:b/>
-          <w:bCs/>
-        </w:rPr>
-        <w:t>&lt;</w:t>
-      </w:r>
-      <w:r>
-        <w:rPr>
-          <w:rFonts w:ascii="Arial" w:eastAsia="Arial" w:hAnsi="Arial" w:cs="Arial"/>
-          <w:bCs/>
-        </w:rPr>
-        <w:t>{</w:t>
-      </w:r>
-      <w:proofErr w:type="spellStart"/>
-      <w:proofErr w:type="gramEnd"/>
-      <w:r>
-        <w:rPr>
-          <w:rFonts w:ascii="Arial" w:eastAsia="Arial" w:hAnsi="Arial" w:cs="Arial"/>
-          <w:bCs/>
-        </w:rPr>
-        <w:t>dateFormat</w:t>
-      </w:r>
-      <w:proofErr w:type="spellEnd"/>
-      <w:r>
-        <w:rPr>
-          <w:rFonts w:ascii="Arial" w:eastAsia="Arial" w:hAnsi="Arial" w:cs="Arial"/>
-          <w:bCs/>
-        </w:rPr>
-        <w:t>(</w:t>
-      </w:r>
-      <w:r>
-        <w:rPr>
-          <w:rFonts w:ascii="Arial" w:hAnsi="Arial" w:cs="Arial"/>
-          <w:lang w:val="en-US"/>
-        </w:rPr>
-        <w:t>fastTrackSchedulesOfLoss.</w:t>
-      </w:r>
-      <w:r>
-        <w:rPr>
-          <w:rFonts w:ascii="Arial" w:hAnsi="Arial" w:cs="Arial"/>
-          <w:lang w:val="en-US"/>
-        </w:rPr>
-        <w:t>date2</w:t>
-      </w:r>
-      <w:r>
-        <w:rPr>
-          <w:rFonts w:ascii="Arial" w:eastAsia="Arial" w:hAnsi="Arial" w:cs="Arial"/>
-          <w:bCs/>
-        </w:rPr>
-        <w:t xml:space="preserve">, ‘dd MMMM </w:t>
-      </w:r>
-      <w:proofErr w:type="spellStart"/>
-      <w:r>
-        <w:rPr>
-          <w:rFonts w:ascii="Arial" w:eastAsia="Arial" w:hAnsi="Arial" w:cs="Arial"/>
-          <w:bCs/>
-        </w:rPr>
-        <w:t>yyyy</w:t>
-      </w:r>
-      <w:proofErr w:type="spellEnd"/>
-      <w:r>
-        <w:rPr>
-          <w:rFonts w:ascii="Arial" w:eastAsia="Arial" w:hAnsi="Arial" w:cs="Arial"/>
-          <w:bCs/>
-        </w:rPr>
-        <w:t>’, ‘</w:t>
-      </w:r>
-      <w:proofErr w:type="spellStart"/>
-      <w:r>
-        <w:rPr>
-          <w:rFonts w:ascii="Arial" w:eastAsia="Arial" w:hAnsi="Arial" w:cs="Arial"/>
-          <w:bCs/>
-        </w:rPr>
-        <w:t>yyyy</w:t>
-      </w:r>
-      <w:proofErr w:type="spellEnd"/>
-      <w:r>
-        <w:rPr>
-          <w:rFonts w:ascii="Arial" w:eastAsia="Arial" w:hAnsi="Arial" w:cs="Arial"/>
-          <w:bCs/>
-        </w:rPr>
-        <w:t>-MM-dd’</w:t>
-      </w:r>
-      <w:r>
-        <w:rPr>
-          <w:rFonts w:ascii="Arial" w:eastAsia="Arial" w:hAnsi="Arial" w:cs="Arial"/>
-          <w:bCs/>
-        </w:rPr>
-        <w:t>)</w:t>
-      </w:r>
-      <w:r>
-        <w:rPr>
-          <w:rFonts w:ascii="Arial" w:eastAsia="Arial" w:hAnsi="Arial" w:cs="Arial"/>
-          <w:bCs/>
-        </w:rPr>
-        <w:t>}</w:t>
-      </w:r>
-      <w:r>
-        <w:rPr>
-          <w:rFonts w:ascii="Arial" w:hAnsi="Arial" w:cs="Arial"/>
-          <w:b/>
-          <w:bCs/>
-        </w:rPr>
-        <w:t>&gt;&gt;</w:t>
-      </w:r>
-      <w:r>
-        <w:rPr>
-          <w:rFonts w:ascii="Arial" w:hAnsi="Arial" w:cs="Arial"/>
-        </w:rPr>
-        <w:t>.</w:t>
-      </w:r>
-    </w:p>
-    <w:p>
-      <w:pPr>
-        <w:pStyle w:val="ListParagraph"/>
-        <w:numPr>
-          <w:ilvl w:val="0"/>
-          <w:numId w:val="15"/>
-        </w:numPr>
-        <w:rPr>
-          <w:rFonts w:ascii="Arial" w:hAnsi="Arial" w:cs="Arial"/>
-        </w:rPr>
-      </w:pPr>
-      <w:r>
-        <w:rPr>
-          <w:rFonts w:ascii="Arial" w:hAnsi="Arial" w:cs="Arial"/>
-        </w:rPr>
-        <w:t>&lt;&lt;</w:t>
-      </w:r>
-      <w:r>
-        <w:rPr>
-          <w:rFonts w:ascii="Arial" w:hAnsi="Arial" w:cs="Arial"/>
-          <w:lang w:val="en-US"/>
-        </w:rPr>
-        <w:t>fastTrackSchedulesOfLoss.input3</w:t>
-      </w:r>
-      <w:r>
-        <w:rPr>
-          <w:rFonts w:ascii="Arial" w:hAnsi="Arial" w:cs="Arial"/>
-        </w:rPr>
-        <w:t>&gt;&gt;</w:t>
-      </w:r>
-    </w:p>
-    <w:p>
-      <w:pPr>
-        <w:rPr>
-          <w:rFonts w:ascii="Arial" w:hAnsi="Arial" w:cs="Arial"/>
-          <w:bCs/>
-        </w:rPr>
-      </w:pPr>
-      <w:r>
-        <w:rPr>
-          <w:rFonts w:ascii="Arial" w:hAnsi="Arial" w:cs="Arial"/>
-          <w:bCs/>
-        </w:rPr>
-        <w:t>&lt;&lt;es_&gt;&gt;</w:t>
-      </w:r>
-    </w:p>
-    <w:p>
-      <w:pPr>
-        <w:rPr>
-          <w:rFonts w:ascii="Arial" w:hAnsi="Arial" w:cs="Arial"/>
-          <w:bCs/>
-        </w:rPr>
-      </w:pPr>
-      <w:r>
-        <w:rPr>
-          <w:rFonts w:ascii="Arial" w:hAnsi="Arial" w:cs="Arial"/>
-          <w:bCs/>
-        </w:rPr>
-        <w:t>&lt;&lt;cs_{</w:t>
-      </w:r>
-      <w:proofErr w:type="spellStart"/>
-      <w:r>
-        <w:rPr>
-          <w:rFonts w:ascii="Arial" w:hAnsi="Arial" w:cs="Arial"/>
-          <w:lang w:val="en-US"/>
-        </w:rPr>
-        <w:t>fastTrackCostsToggle</w:t>
-      </w:r>
-      <w:proofErr w:type="spellEnd"/>
-      <w:r>
-        <w:rPr>
-          <w:rFonts w:ascii="Arial" w:hAnsi="Arial" w:cs="Arial"/>
-          <w:lang w:val="en-US"/>
-        </w:rPr>
-        <w:t>=true}&gt;&gt;</w:t>
-      </w:r>
-    </w:p>
-    <w:p>
-      <w:pPr>
-        <w:rPr>
-          <w:rFonts w:ascii="Arial" w:hAnsi="Arial" w:cs="Arial"/>
-        </w:rPr>
-      </w:pPr>
-      <w:r>
-        <w:rPr>
-          <w:rFonts w:ascii="Arial" w:hAnsi="Arial" w:cs="Arial"/>
-          <w:b/>
-        </w:rPr>
         <w:t>Costs</w:t>
       </w:r>
     </w:p>
@@ -4873,7 +4770,6 @@
           <w:rFonts w:ascii="Arial" w:eastAsia="Times New Roman" w:hAnsi="Arial" w:cs="Arial"/>
           <w:lang w:eastAsia="en-GB"/>
         </w:rPr>
-        <w:lastRenderedPageBreak/>
         <w:t>&lt;&lt;es_&gt;&gt;</w:t>
       </w:r>
     </w:p>
@@ -5170,6 +5066,7 @@
           <w:b/>
           <w:bCs/>
         </w:rPr>
+        <w:lastRenderedPageBreak/>
         <w:t>Building dispute</w:t>
       </w:r>
     </w:p>
@@ -6713,7 +6610,6 @@
         <w:rPr>
           <w:rFonts w:ascii="Arial" w:hAnsi="Arial" w:cs="Arial"/>
         </w:rPr>
-        <w:lastRenderedPageBreak/>
         <w:t>&lt;&lt;</w:t>
       </w:r>
       <w:r>
@@ -6838,6 +6734,7 @@
           <w:rFonts w:ascii="Arial" w:hAnsi="Arial" w:cs="Arial"/>
           <w:bCs/>
         </w:rPr>
+        <w:lastRenderedPageBreak/>
         <w:t>&lt;&lt;es_&gt;&gt;</w:t>
       </w:r>
     </w:p>
@@ -8215,7 +8112,6 @@
           <w:rFonts w:ascii="Arial" w:hAnsi="Arial" w:cs="Arial"/>
           <w:b/>
         </w:rPr>
-        <w:lastRenderedPageBreak/>
         <w:t>Additional</w:t>
       </w:r>
       <w:r>
@@ -8446,6 +8342,7 @@
         <w:rPr>
           <w:rFonts w:ascii="Arial" w:hAnsi="Arial" w:cs="Arial"/>
         </w:rPr>
+        <w:lastRenderedPageBreak/>
         <w:t>&lt;&lt;</w:t>
       </w:r>
       <w:proofErr w:type="spellStart"/>
@@ -12341,40 +12238,6 @@
 </file>
 
 <file path=customXml/item1.xml><?xml version="1.0" encoding="utf-8"?>
-<?mso-contentType ?>
-<FormTemplates xmlns="http://schemas.microsoft.com/sharepoint/v3/contenttype/forms">
-  <Display>DocumentLibraryForm</Display>
-  <Edit>DocumentLibraryForm</Edit>
-  <New>DocumentLibraryForm</New>
-</FormTemplates>
-</file>
-
-<file path=customXml/item2.xml><?xml version="1.0" encoding="utf-8"?>
-<p:properties xmlns:p="http://schemas.microsoft.com/office/2006/metadata/properties" xmlns:xsi="http://www.w3.org/2001/XMLSchema-instance" xmlns:pc="http://schemas.microsoft.com/office/infopath/2007/PartnerControls">
-  <documentManagement>
-    <Stage xmlns="f336f4fe-8719-4ea2-b5d6-29b3a580aeb4">In Approval</Stage>
-    <Next_x0020_Stage xmlns="f336f4fe-8719-4ea2-b5d6-29b3a580aeb4">ApproveOrReject</Next_x0020_Stage>
-    <Admin_x0020_Action xmlns="f336f4fe-8719-4ea2-b5d6-29b3a580aeb4" xsi:nil="true"/>
-    <Template_x0020_Category xmlns="f336f4fe-8719-4ea2-b5d6-29b3a580aeb4">Standard Direction - STD</Template_x0020_Category>
-    <Action xmlns="f336f4fe-8719-4ea2-b5d6-29b3a580aeb4" xsi:nil="true"/>
-    <Purpose1 xmlns="f336f4fe-8719-4ea2-b5d6-29b3a580aeb4">Replacing SDO_HNL_FAST("CV-DAM-STD-ENG-00002-HNL.docx", "fast_track_sdo_%s.pdf")</Purpose1>
-    <Template_x0020_Language xmlns="f336f4fe-8719-4ea2-b5d6-29b3a580aeb4">English - ENG</Template_x0020_Language>
-    <Rename xmlns="f336f4fe-8719-4ea2-b5d6-29b3a580aeb4">true</Rename>
-    <Tornado_x0020_Filename xmlns="f336f4fe-8719-4ea2-b5d6-29b3a580aeb4" xsi:nil="true"/>
-    <Approval_x0020_Request_x0020_Comment xmlns="f336f4fe-8719-4ea2-b5d6-29b3a580aeb4">Requesting approval for CIV-10335</Approval_x0020_Request_x0020_Comment>
-    <Publication_x0020_Date xmlns="f336f4fe-8719-4ea2-b5d6-29b3a580aeb4">2023-01-23T00:00:00+00:00</Publication_x0020_Date>
-    <SharedWithUsers xmlns="f336f4fe-8719-4ea2-b5d6-29b3a580aeb4">
-      <UserInfo>
-        <DisplayName>Robert Allright</DisplayName>
-        <AccountId>23</AccountId>
-        <AccountType/>
-      </UserInfo>
-    </SharedWithUsers>
-  </documentManagement>
-</p:properties>
-</file>
-
-<file path=customXml/item3.xml><?xml version="1.0" encoding="utf-8"?>
 <ct:contentTypeSchema xmlns:ct="http://schemas.microsoft.com/office/2006/metadata/contentType" xmlns:ma="http://schemas.microsoft.com/office/2006/metadata/properties/metaAttributes" ct:_="" ma:_="" ma:contentTypeName="_CtTemplate" ma:contentTypeID="0x01010064A5FDCCFB03F540B94405305D7DE14F00A4F8B82F7CEF57469A8FE5CEAB7A0EE0" ma:contentTypeVersion="55" ma:contentTypeDescription="Part of Template Management with Site Columns representing custom attributes." ma:contentTypeScope="" ma:versionID="e48abcd8da7fe05ec90dabdfbb8c2749">
   <xsd:schema xmlns:xsd="http://www.w3.org/2001/XMLSchema" xmlns:xs="http://www.w3.org/2001/XMLSchema" xmlns:p="http://schemas.microsoft.com/office/2006/metadata/properties" xmlns:ns2="f336f4fe-8719-4ea2-b5d6-29b3a580aeb4" xmlns:ns3="b57b892a-dd61-4bba-b372-a8d93da2c7e6" targetNamespace="http://schemas.microsoft.com/office/2006/metadata/properties" ma:root="true" ma:fieldsID="4c733adc908683170864ffc34cec60fa" ns2:_="" ns3:_="">
     <xsd:import namespace="f336f4fe-8719-4ea2-b5d6-29b3a580aeb4"/>
@@ -12696,25 +12559,41 @@
 </ct:contentTypeSchema>
 </file>
 
-<file path=customXml/itemProps1.xml><?xml version="1.0" encoding="utf-8"?>
-<ds:datastoreItem xmlns:ds="http://schemas.openxmlformats.org/officeDocument/2006/customXml" ds:itemID="{75ABB397-9654-40A8-BA83-98F2BA902102}">
-  <ds:schemaRefs>
-    <ds:schemaRef ds:uri="http://schemas.microsoft.com/sharepoint/v3/contenttype/forms"/>
-  </ds:schemaRefs>
-</ds:datastoreItem>
+<file path=customXml/item2.xml><?xml version="1.0" encoding="utf-8"?>
+<p:properties xmlns:p="http://schemas.microsoft.com/office/2006/metadata/properties" xmlns:xsi="http://www.w3.org/2001/XMLSchema-instance" xmlns:pc="http://schemas.microsoft.com/office/infopath/2007/PartnerControls">
+  <documentManagement>
+    <Stage xmlns="f336f4fe-8719-4ea2-b5d6-29b3a580aeb4">In Approval</Stage>
+    <Next_x0020_Stage xmlns="f336f4fe-8719-4ea2-b5d6-29b3a580aeb4">ApproveOrReject</Next_x0020_Stage>
+    <Admin_x0020_Action xmlns="f336f4fe-8719-4ea2-b5d6-29b3a580aeb4" xsi:nil="true"/>
+    <Template_x0020_Category xmlns="f336f4fe-8719-4ea2-b5d6-29b3a580aeb4">Standard Direction - STD</Template_x0020_Category>
+    <Action xmlns="f336f4fe-8719-4ea2-b5d6-29b3a580aeb4" xsi:nil="true"/>
+    <Purpose1 xmlns="f336f4fe-8719-4ea2-b5d6-29b3a580aeb4">Replacing SDO_HNL_FAST("CV-DAM-STD-ENG-00002-HNL.docx", "fast_track_sdo_%s.pdf")</Purpose1>
+    <Template_x0020_Language xmlns="f336f4fe-8719-4ea2-b5d6-29b3a580aeb4">English - ENG</Template_x0020_Language>
+    <Rename xmlns="f336f4fe-8719-4ea2-b5d6-29b3a580aeb4">true</Rename>
+    <Tornado_x0020_Filename xmlns="f336f4fe-8719-4ea2-b5d6-29b3a580aeb4" xsi:nil="true"/>
+    <Approval_x0020_Request_x0020_Comment xmlns="f336f4fe-8719-4ea2-b5d6-29b3a580aeb4">Requesting approval for CIV-10335</Approval_x0020_Request_x0020_Comment>
+    <Publication_x0020_Date xmlns="f336f4fe-8719-4ea2-b5d6-29b3a580aeb4">2023-01-23T00:00:00+00:00</Publication_x0020_Date>
+    <SharedWithUsers xmlns="f336f4fe-8719-4ea2-b5d6-29b3a580aeb4">
+      <UserInfo>
+        <DisplayName>Robert Allright</DisplayName>
+        <AccountId>23</AccountId>
+        <AccountType/>
+      </UserInfo>
+    </SharedWithUsers>
+  </documentManagement>
+</p:properties>
 </file>
 
-<file path=customXml/itemProps2.xml><?xml version="1.0" encoding="utf-8"?>
-<ds:datastoreItem xmlns:ds="http://schemas.openxmlformats.org/officeDocument/2006/customXml" ds:itemID="{4B320E33-5B42-4BDB-9E45-A4B18C6F3875}">
-  <ds:schemaRefs>
-    <ds:schemaRef ds:uri="http://schemas.microsoft.com/office/2006/metadata/properties"/>
-    <ds:schemaRef ds:uri="http://schemas.microsoft.com/office/infopath/2007/PartnerControls"/>
-    <ds:schemaRef ds:uri="f336f4fe-8719-4ea2-b5d6-29b3a580aeb4"/>
-  </ds:schemaRefs>
-</ds:datastoreItem>
+<file path=customXml/item3.xml><?xml version="1.0" encoding="utf-8"?>
+<?mso-contentType ?>
+<FormTemplates xmlns="http://schemas.microsoft.com/sharepoint/v3/contenttype/forms">
+  <Display>DocumentLibraryForm</Display>
+  <Edit>DocumentLibraryForm</Edit>
+  <New>DocumentLibraryForm</New>
+</FormTemplates>
 </file>
 
-<file path=customXml/itemProps3.xml><?xml version="1.0" encoding="utf-8"?>
+<file path=customXml/itemProps1.xml><?xml version="1.0" encoding="utf-8"?>
 <ds:datastoreItem xmlns:ds="http://schemas.openxmlformats.org/officeDocument/2006/customXml" ds:itemID="{6D9CF61D-3F30-495D-BDD6-6962EC3308EB}">
   <ds:schemaRefs>
     <ds:schemaRef ds:uri="http://schemas.microsoft.com/office/2006/metadata/contentType"/>
@@ -12733,6 +12612,24 @@
 </ds:datastoreItem>
 </file>
 
+<file path=customXml/itemProps2.xml><?xml version="1.0" encoding="utf-8"?>
+<ds:datastoreItem xmlns:ds="http://schemas.openxmlformats.org/officeDocument/2006/customXml" ds:itemID="{4B320E33-5B42-4BDB-9E45-A4B18C6F3875}">
+  <ds:schemaRefs>
+    <ds:schemaRef ds:uri="http://schemas.microsoft.com/office/2006/metadata/properties"/>
+    <ds:schemaRef ds:uri="http://schemas.microsoft.com/office/infopath/2007/PartnerControls"/>
+    <ds:schemaRef ds:uri="f336f4fe-8719-4ea2-b5d6-29b3a580aeb4"/>
+  </ds:schemaRefs>
+</ds:datastoreItem>
+</file>
+
+<file path=customXml/itemProps3.xml><?xml version="1.0" encoding="utf-8"?>
+<ds:datastoreItem xmlns:ds="http://schemas.openxmlformats.org/officeDocument/2006/customXml" ds:itemID="{75ABB397-9654-40A8-BA83-98F2BA902102}">
+  <ds:schemaRefs>
+    <ds:schemaRef ds:uri="http://schemas.microsoft.com/sharepoint/v3/contenttype/forms"/>
+  </ds:schemaRefs>
+</ds:datastoreItem>
+</file>
+
 <file path=docMetadata/LabelInfo.xml><?xml version="1.0" encoding="utf-8"?>
 <clbl:labelList xmlns:clbl="http://schemas.microsoft.com/office/2020/mipLabelMetadata">
   <clbl:label id="{fa22dce2-39a9-4bf4-a557-7a50b593b56a}" enabled="1" method="Privileged" siteId="{3e0088dc-0629-4ae6-aa8c-813e7a296f50}" contentBits="0" removed="0"/>

</xml_diff>